<commit_message>
next button flow fixed
</commit_message>
<xml_diff>
--- a/src/lab/exp8/SRIP/Experiment Project Documentation.docx
+++ b/src/lab/exp8/SRIP/Experiment Project Documentation.docx
@@ -1847,11 +1847,7 @@
         </w:numPr>
         <w:ind w:left="720" w:hanging="360"/>
         <w:jc w:val="both"/>
-        <w:rPr>
-          <w:rFonts w:ascii="Calibri" w:hAnsi="Calibri" w:eastAsia="Calibri" w:cs="Calibri"/>
-          <w:sz w:val="28"/>
-          <w:szCs w:val="28"/>
-        </w:rPr>
+        <w:rPr/>
       </w:pPr>
       <w:r>
         <w:rPr>
@@ -1860,6 +1856,14 @@
           <w:szCs w:val="28"/>
         </w:rPr>
         <w:t>Understand the assigned experiment Java simulation</w:t>
+      </w:r>
+      <w:r>
+        <w:rPr>
+          <w:rFonts w:eastAsia="Calibri" w:cs="Calibri" w:ascii="Calibri" w:hAnsi="Calibri"/>
+          <w:sz w:val="28"/>
+          <w:szCs w:val="28"/>
+        </w:rPr>
+        <w:t>(which is incomplete)</w:t>
       </w:r>
     </w:p>
     <w:p>
@@ -2070,21 +2074,15 @@
         <w:pStyle w:val="Normal"/>
         <w:ind w:left="0" w:hanging="0"/>
         <w:jc w:val="both"/>
-        <w:rPr>
-          <w:rFonts w:ascii="Calibri" w:hAnsi="Calibri" w:eastAsia="Calibri" w:cs="Calibri"/>
-          <w:b/>
+        <w:rPr/>
+      </w:pPr>
+      <w:r>
+        <w:rPr>
+          <w:rFonts w:eastAsia="Calibri" w:cs="Calibri" w:ascii="Calibri" w:hAnsi="Calibri"/>
           <w:b/>
           <w:sz w:val="36"/>
           <w:szCs w:val="36"/>
         </w:rPr>
-      </w:pPr>
-      <w:r>
-        <w:rPr>
-          <w:rFonts w:eastAsia="Calibri" w:cs="Calibri" w:ascii="Calibri" w:hAnsi="Calibri"/>
-          <w:b/>
-          <w:sz w:val="36"/>
-          <w:szCs w:val="36"/>
-        </w:rPr>
         <w:t xml:space="preserve">Issues : </w:t>
       </w:r>
     </w:p>
@@ -2093,26 +2091,23 @@
         <w:pStyle w:val="Normal"/>
         <w:ind w:left="0" w:hanging="0"/>
         <w:jc w:val="both"/>
-        <w:rPr/>
-      </w:pPr>
-      <w:r>
-        <w:rPr>
-          <w:rFonts w:eastAsia="Calibri" w:cs="Calibri" w:ascii="Calibri" w:hAnsi="Calibri"/>
-          <w:sz w:val="28"/>
-          <w:szCs w:val="28"/>
-        </w:rPr>
-        <w:t>No</w:t>
-      </w:r>
-    </w:p>
-    <w:p>
-      <w:pPr>
-        <w:pStyle w:val="Normal"/>
-        <w:ind w:left="0" w:hanging="0"/>
-        <w:jc w:val="both"/>
-        <w:rPr/>
-      </w:pPr>
-      <w:r>
-        <w:rPr/>
+        <w:rPr>
+          <w:b w:val="false"/>
+          <w:b w:val="false"/>
+          <w:bCs w:val="false"/>
+          <w:sz w:val="28"/>
+          <w:szCs w:val="28"/>
+        </w:rPr>
+      </w:pPr>
+      <w:r>
+        <w:rPr>
+          <w:rFonts w:eastAsia="Calibri" w:cs="Calibri" w:ascii="Calibri" w:hAnsi="Calibri"/>
+          <w:b w:val="false"/>
+          <w:bCs w:val="false"/>
+          <w:sz w:val="28"/>
+          <w:szCs w:val="28"/>
+        </w:rPr>
+        <w:t>Adjusting of apex is not implemented.</w:t>
       </w:r>
     </w:p>
     <w:sectPr>
@@ -2721,13 +2716,16 @@
   </w:style>
   <w:style w:type="paragraph" w:styleId="Heading1">
     <w:name w:val="Heading 1"/>
+    <w:basedOn w:val="Normal"/>
     <w:next w:val="Normal"/>
     <w:qFormat/>
     <w:pPr>
       <w:keepNext w:val="true"/>
       <w:keepLines/>
       <w:widowControl w:val="false"/>
+      <w:bidi w:val="0"/>
       <w:spacing w:lineRule="auto" w:line="240" w:before="400" w:after="120"/>
+      <w:jc w:val="left"/>
     </w:pPr>
     <w:rPr>
       <w:rFonts w:ascii="Arial" w:hAnsi="Arial" w:eastAsia="Arial" w:cs="Arial"/>
@@ -2740,13 +2738,16 @@
   </w:style>
   <w:style w:type="paragraph" w:styleId="Heading2">
     <w:name w:val="Heading 2"/>
+    <w:basedOn w:val="Normal"/>
     <w:next w:val="Normal"/>
     <w:qFormat/>
     <w:pPr>
       <w:keepNext w:val="true"/>
       <w:keepLines/>
       <w:widowControl w:val="false"/>
+      <w:bidi w:val="0"/>
       <w:spacing w:lineRule="auto" w:line="240" w:before="360" w:after="120"/>
+      <w:jc w:val="left"/>
     </w:pPr>
     <w:rPr>
       <w:rFonts w:ascii="Arial" w:hAnsi="Arial" w:eastAsia="Arial" w:cs="Arial"/>
@@ -2760,13 +2761,16 @@
   </w:style>
   <w:style w:type="paragraph" w:styleId="Heading3">
     <w:name w:val="Heading 3"/>
+    <w:basedOn w:val="Normal"/>
     <w:next w:val="Normal"/>
     <w:qFormat/>
     <w:pPr>
       <w:keepNext w:val="true"/>
       <w:keepLines/>
       <w:widowControl w:val="false"/>
+      <w:bidi w:val="0"/>
       <w:spacing w:lineRule="auto" w:line="240" w:before="320" w:after="80"/>
+      <w:jc w:val="left"/>
     </w:pPr>
     <w:rPr>
       <w:rFonts w:ascii="Arial" w:hAnsi="Arial" w:eastAsia="Arial" w:cs="Arial"/>
@@ -2780,13 +2784,16 @@
   </w:style>
   <w:style w:type="paragraph" w:styleId="Heading4">
     <w:name w:val="Heading 4"/>
+    <w:basedOn w:val="Normal"/>
     <w:next w:val="Normal"/>
     <w:qFormat/>
     <w:pPr>
       <w:keepNext w:val="true"/>
       <w:keepLines/>
       <w:widowControl w:val="false"/>
+      <w:bidi w:val="0"/>
       <w:spacing w:lineRule="auto" w:line="240" w:before="280" w:after="80"/>
+      <w:jc w:val="left"/>
     </w:pPr>
     <w:rPr>
       <w:rFonts w:ascii="Arial" w:hAnsi="Arial" w:eastAsia="Arial" w:cs="Arial"/>
@@ -2799,13 +2806,16 @@
   </w:style>
   <w:style w:type="paragraph" w:styleId="Heading5">
     <w:name w:val="Heading 5"/>
+    <w:basedOn w:val="Normal"/>
     <w:next w:val="Normal"/>
     <w:qFormat/>
     <w:pPr>
       <w:keepNext w:val="true"/>
       <w:keepLines/>
       <w:widowControl w:val="false"/>
+      <w:bidi w:val="0"/>
       <w:spacing w:lineRule="auto" w:line="240" w:before="240" w:after="80"/>
+      <w:jc w:val="left"/>
     </w:pPr>
     <w:rPr>
       <w:rFonts w:ascii="Arial" w:hAnsi="Arial" w:eastAsia="Arial" w:cs="Arial"/>
@@ -2818,13 +2828,16 @@
   </w:style>
   <w:style w:type="paragraph" w:styleId="Heading6">
     <w:name w:val="Heading 6"/>
+    <w:basedOn w:val="Normal"/>
     <w:next w:val="Normal"/>
     <w:qFormat/>
     <w:pPr>
       <w:keepNext w:val="true"/>
       <w:keepLines/>
       <w:widowControl w:val="false"/>
+      <w:bidi w:val="0"/>
       <w:spacing w:lineRule="auto" w:line="240" w:before="240" w:after="80"/>
+      <w:jc w:val="left"/>
     </w:pPr>
     <w:rPr>
       <w:rFonts w:ascii="Arial" w:hAnsi="Arial" w:eastAsia="Arial" w:cs="Arial"/>
@@ -3370,6 +3383,265 @@
   </w:style>
   <w:style w:type="character" w:styleId="ListLabel73">
     <w:name w:val="ListLabel 73"/>
+    <w:qFormat/>
+    <w:rPr>
+      <w:u w:val="none"/>
+    </w:rPr>
+  </w:style>
+  <w:style w:type="character" w:styleId="ListLabel74">
+    <w:name w:val="ListLabel 74"/>
+    <w:qFormat/>
+    <w:rPr>
+      <w:sz w:val="28"/>
+      <w:u w:val="none"/>
+    </w:rPr>
+  </w:style>
+  <w:style w:type="character" w:styleId="ListLabel75">
+    <w:name w:val="ListLabel 75"/>
+    <w:qFormat/>
+    <w:rPr>
+      <w:u w:val="none"/>
+    </w:rPr>
+  </w:style>
+  <w:style w:type="character" w:styleId="ListLabel76">
+    <w:name w:val="ListLabel 76"/>
+    <w:qFormat/>
+    <w:rPr>
+      <w:u w:val="none"/>
+    </w:rPr>
+  </w:style>
+  <w:style w:type="character" w:styleId="ListLabel77">
+    <w:name w:val="ListLabel 77"/>
+    <w:qFormat/>
+    <w:rPr>
+      <w:u w:val="none"/>
+    </w:rPr>
+  </w:style>
+  <w:style w:type="character" w:styleId="ListLabel78">
+    <w:name w:val="ListLabel 78"/>
+    <w:qFormat/>
+    <w:rPr>
+      <w:u w:val="none"/>
+    </w:rPr>
+  </w:style>
+  <w:style w:type="character" w:styleId="ListLabel79">
+    <w:name w:val="ListLabel 79"/>
+    <w:qFormat/>
+    <w:rPr>
+      <w:u w:val="none"/>
+    </w:rPr>
+  </w:style>
+  <w:style w:type="character" w:styleId="ListLabel80">
+    <w:name w:val="ListLabel 80"/>
+    <w:qFormat/>
+    <w:rPr>
+      <w:u w:val="none"/>
+    </w:rPr>
+  </w:style>
+  <w:style w:type="character" w:styleId="ListLabel81">
+    <w:name w:val="ListLabel 81"/>
+    <w:qFormat/>
+    <w:rPr>
+      <w:u w:val="none"/>
+    </w:rPr>
+  </w:style>
+  <w:style w:type="character" w:styleId="ListLabel82">
+    <w:name w:val="ListLabel 82"/>
+    <w:qFormat/>
+    <w:rPr>
+      <w:u w:val="none"/>
+    </w:rPr>
+  </w:style>
+  <w:style w:type="character" w:styleId="ListLabel83">
+    <w:name w:val="ListLabel 83"/>
+    <w:qFormat/>
+    <w:rPr>
+      <w:rFonts w:ascii="Calibri" w:hAnsi="Calibri"/>
+      <w:sz w:val="28"/>
+      <w:u w:val="none"/>
+    </w:rPr>
+  </w:style>
+  <w:style w:type="character" w:styleId="ListLabel84">
+    <w:name w:val="ListLabel 84"/>
+    <w:qFormat/>
+    <w:rPr>
+      <w:u w:val="none"/>
+    </w:rPr>
+  </w:style>
+  <w:style w:type="character" w:styleId="ListLabel85">
+    <w:name w:val="ListLabel 85"/>
+    <w:qFormat/>
+    <w:rPr>
+      <w:u w:val="none"/>
+    </w:rPr>
+  </w:style>
+  <w:style w:type="character" w:styleId="ListLabel86">
+    <w:name w:val="ListLabel 86"/>
+    <w:qFormat/>
+    <w:rPr>
+      <w:u w:val="none"/>
+    </w:rPr>
+  </w:style>
+  <w:style w:type="character" w:styleId="ListLabel87">
+    <w:name w:val="ListLabel 87"/>
+    <w:qFormat/>
+    <w:rPr>
+      <w:u w:val="none"/>
+    </w:rPr>
+  </w:style>
+  <w:style w:type="character" w:styleId="ListLabel88">
+    <w:name w:val="ListLabel 88"/>
+    <w:qFormat/>
+    <w:rPr>
+      <w:u w:val="none"/>
+    </w:rPr>
+  </w:style>
+  <w:style w:type="character" w:styleId="ListLabel89">
+    <w:name w:val="ListLabel 89"/>
+    <w:qFormat/>
+    <w:rPr>
+      <w:u w:val="none"/>
+    </w:rPr>
+  </w:style>
+  <w:style w:type="character" w:styleId="ListLabel90">
+    <w:name w:val="ListLabel 90"/>
+    <w:qFormat/>
+    <w:rPr>
+      <w:u w:val="none"/>
+    </w:rPr>
+  </w:style>
+  <w:style w:type="character" w:styleId="ListLabel91">
+    <w:name w:val="ListLabel 91"/>
+    <w:qFormat/>
+    <w:rPr>
+      <w:u w:val="none"/>
+    </w:rPr>
+  </w:style>
+  <w:style w:type="character" w:styleId="ListLabel92">
+    <w:name w:val="ListLabel 92"/>
+    <w:qFormat/>
+    <w:rPr>
+      <w:rFonts w:ascii="Calibri" w:hAnsi="Calibri"/>
+      <w:sz w:val="28"/>
+      <w:u w:val="none"/>
+    </w:rPr>
+  </w:style>
+  <w:style w:type="character" w:styleId="ListLabel93">
+    <w:name w:val="ListLabel 93"/>
+    <w:qFormat/>
+    <w:rPr>
+      <w:u w:val="none"/>
+    </w:rPr>
+  </w:style>
+  <w:style w:type="character" w:styleId="ListLabel94">
+    <w:name w:val="ListLabel 94"/>
+    <w:qFormat/>
+    <w:rPr>
+      <w:u w:val="none"/>
+    </w:rPr>
+  </w:style>
+  <w:style w:type="character" w:styleId="ListLabel95">
+    <w:name w:val="ListLabel 95"/>
+    <w:qFormat/>
+    <w:rPr>
+      <w:u w:val="none"/>
+    </w:rPr>
+  </w:style>
+  <w:style w:type="character" w:styleId="ListLabel96">
+    <w:name w:val="ListLabel 96"/>
+    <w:qFormat/>
+    <w:rPr>
+      <w:u w:val="none"/>
+    </w:rPr>
+  </w:style>
+  <w:style w:type="character" w:styleId="ListLabel97">
+    <w:name w:val="ListLabel 97"/>
+    <w:qFormat/>
+    <w:rPr>
+      <w:u w:val="none"/>
+    </w:rPr>
+  </w:style>
+  <w:style w:type="character" w:styleId="ListLabel98">
+    <w:name w:val="ListLabel 98"/>
+    <w:qFormat/>
+    <w:rPr>
+      <w:u w:val="none"/>
+    </w:rPr>
+  </w:style>
+  <w:style w:type="character" w:styleId="ListLabel99">
+    <w:name w:val="ListLabel 99"/>
+    <w:qFormat/>
+    <w:rPr>
+      <w:u w:val="none"/>
+    </w:rPr>
+  </w:style>
+  <w:style w:type="character" w:styleId="ListLabel100">
+    <w:name w:val="ListLabel 100"/>
+    <w:qFormat/>
+    <w:rPr>
+      <w:u w:val="none"/>
+    </w:rPr>
+  </w:style>
+  <w:style w:type="character" w:styleId="ListLabel101">
+    <w:name w:val="ListLabel 101"/>
+    <w:qFormat/>
+    <w:rPr>
+      <w:rFonts w:ascii="Calibri" w:hAnsi="Calibri"/>
+      <w:sz w:val="28"/>
+      <w:u w:val="none"/>
+    </w:rPr>
+  </w:style>
+  <w:style w:type="character" w:styleId="ListLabel102">
+    <w:name w:val="ListLabel 102"/>
+    <w:qFormat/>
+    <w:rPr>
+      <w:u w:val="none"/>
+    </w:rPr>
+  </w:style>
+  <w:style w:type="character" w:styleId="ListLabel103">
+    <w:name w:val="ListLabel 103"/>
+    <w:qFormat/>
+    <w:rPr>
+      <w:u w:val="none"/>
+    </w:rPr>
+  </w:style>
+  <w:style w:type="character" w:styleId="ListLabel104">
+    <w:name w:val="ListLabel 104"/>
+    <w:qFormat/>
+    <w:rPr>
+      <w:u w:val="none"/>
+    </w:rPr>
+  </w:style>
+  <w:style w:type="character" w:styleId="ListLabel105">
+    <w:name w:val="ListLabel 105"/>
+    <w:qFormat/>
+    <w:rPr>
+      <w:u w:val="none"/>
+    </w:rPr>
+  </w:style>
+  <w:style w:type="character" w:styleId="ListLabel106">
+    <w:name w:val="ListLabel 106"/>
+    <w:qFormat/>
+    <w:rPr>
+      <w:u w:val="none"/>
+    </w:rPr>
+  </w:style>
+  <w:style w:type="character" w:styleId="ListLabel107">
+    <w:name w:val="ListLabel 107"/>
+    <w:qFormat/>
+    <w:rPr>
+      <w:u w:val="none"/>
+    </w:rPr>
+  </w:style>
+  <w:style w:type="character" w:styleId="ListLabel108">
+    <w:name w:val="ListLabel 108"/>
+    <w:qFormat/>
+    <w:rPr>
+      <w:u w:val="none"/>
+    </w:rPr>
+  </w:style>
+  <w:style w:type="character" w:styleId="ListLabel109">
+    <w:name w:val="ListLabel 109"/>
     <w:qFormat/>
     <w:rPr>
       <w:u w:val="none"/>

</xml_diff>